<commit_message>
fix image placement for cytometer
</commit_message>
<xml_diff>
--- a/flow_cytometer/flow_cytometer.docx
+++ b/flow_cytometer/flow_cytometer.docx
@@ -296,9 +296,14 @@
       <w:r>
         <w:t xml:space="preserve">Follow the on-screen instructions for the eppendorf tube contents</w:t>
       </w:r>
-      <w:r>
-        <w:t xml:space="preserve"> </w:t>
-      </w:r>
+    </w:p>
+    <w:p>
+      <w:pPr>
+        <w:numPr>
+          <w:ilvl w:val="0"/>
+          <w:numId w:val="1000"/>
+        </w:numPr>
+      </w:pPr>
       <w:r>
         <w:drawing>
           <wp:inline>
@@ -344,6 +349,14 @@
       <w:r>
         <w:br/>
       </w:r>
+    </w:p>
+    <w:p>
+      <w:pPr>
+        <w:numPr>
+          <w:ilvl w:val="0"/>
+          <w:numId w:val="1000"/>
+        </w:numPr>
+      </w:pPr>
       <w:r>
         <w:t xml:space="preserve">then click</w:t>
       </w:r>
@@ -503,7 +516,6 @@
           <w:ilvl w:val="0"/>
           <w:numId w:val="1003"/>
         </w:numPr>
-        <w:pStyle w:val="Compact"/>
       </w:pPr>
       <w:r>
         <w:t xml:space="preserve">Click</w:t>
@@ -524,7 +536,6 @@
           <w:ilvl w:val="0"/>
           <w:numId w:val="1003"/>
         </w:numPr>
-        <w:pStyle w:val="Compact"/>
       </w:pPr>
       <w:r>
         <w:t xml:space="preserve">Select one of the samples</w:t>
@@ -536,7 +547,6 @@
           <w:ilvl w:val="0"/>
           <w:numId w:val="1003"/>
         </w:numPr>
-        <w:pStyle w:val="Compact"/>
       </w:pPr>
       <w:r>
         <w:t xml:space="preserve">Set the event gate by clicking on the</w:t>
@@ -562,9 +572,14 @@
       <w:r>
         <w:t xml:space="preserve">selecting the gate shape</w:t>
       </w:r>
-      <w:r>
-        <w:t xml:space="preserve"> </w:t>
-      </w:r>
+    </w:p>
+    <w:p>
+      <w:pPr>
+        <w:numPr>
+          <w:ilvl w:val="0"/>
+          <w:numId w:val="1000"/>
+        </w:numPr>
+      </w:pPr>
       <w:r>
         <w:drawing>
           <wp:inline>
@@ -617,7 +632,6 @@
           <w:ilvl w:val="0"/>
           <w:numId w:val="1003"/>
         </w:numPr>
-        <w:pStyle w:val="Compact"/>
       </w:pPr>
       <w:r>
         <w:t xml:space="preserve">Apply the gate to plot 2 by clicking this button over there</w:t>
@@ -677,7 +691,6 @@
           <w:ilvl w:val="0"/>
           <w:numId w:val="1003"/>
         </w:numPr>
-        <w:pStyle w:val="Compact"/>
       </w:pPr>
       <w:r>
         <w:t xml:space="preserve">Click</w:t>
@@ -704,7 +717,6 @@
           <w:ilvl w:val="0"/>
           <w:numId w:val="1003"/>
         </w:numPr>
-        <w:pStyle w:val="Compact"/>
       </w:pPr>
       <w:r>
         <w:t xml:space="preserve">Apply the gate to plot 3 to gate the histogram</w:t>

</xml_diff>